<commit_message>
wip diamand of Leavitt
</commit_message>
<xml_diff>
--- a/Phase-1-preparation/Diamant_de_Leavitt/Leavitt diamond.docx
+++ b/Phase-1-preparation/Diamant_de_Leavitt/Leavitt diamond.docx
@@ -1288,6 +1288,17 @@
           <w:lang w:val="en-US" w:eastAsia="fr-FR"/>
         </w:rPr>
       </w:pPr>
+    </w:p>
+    <w:p>
+      <w:pPr>
+        <w:spacing w:after="0" w:line="240" w:lineRule="auto"/>
+        <w:rPr>
+          <w:rFonts w:ascii="Times New Roman" w:eastAsia="Times New Roman" w:hAnsi="Times New Roman" w:cs="Times New Roman"/>
+          <w:sz w:val="24"/>
+          <w:szCs w:val="24"/>
+          <w:lang w:val="en-US" w:eastAsia="fr-FR"/>
+        </w:rPr>
+      </w:pPr>
       <w:r>
         <w:rPr>
           <w:rFonts w:ascii="Arial" w:eastAsia="Times New Roman" w:hAnsi="Arial" w:cs="Arial"/>
@@ -1303,13 +1314,13 @@
               <wp:anchor distT="0" distB="0" distL="114300" distR="114300" simplePos="0" relativeHeight="251670528" behindDoc="0" locked="0" layoutInCell="1" allowOverlap="1">
                 <wp:simplePos x="0" y="0"/>
                 <wp:positionH relativeFrom="column">
-                  <wp:posOffset>-589857</wp:posOffset>
+                  <wp:posOffset>-587180</wp:posOffset>
                 </wp:positionH>
                 <wp:positionV relativeFrom="paragraph">
-                  <wp:posOffset>434863</wp:posOffset>
+                  <wp:posOffset>118892</wp:posOffset>
                 </wp:positionV>
-                <wp:extent cx="6872635" cy="8209056"/>
-                <wp:effectExtent l="0" t="0" r="10795" b="8255"/>
+                <wp:extent cx="6872605" cy="8307705"/>
+                <wp:effectExtent l="0" t="0" r="10795" b="10795"/>
                 <wp:wrapNone/>
                 <wp:docPr id="8" name="Groupe 8"/>
                 <wp:cNvGraphicFramePr/>
@@ -1320,9 +1331,9 @@
                       <wpg:grpSpPr>
                         <a:xfrm>
                           <a:off x="0" y="0"/>
-                          <a:ext cx="6872635" cy="8209056"/>
+                          <a:ext cx="6872605" cy="8307705"/>
                           <a:chOff x="0" y="0"/>
-                          <a:chExt cx="6872635" cy="8209056"/>
+                          <a:chExt cx="6872635" cy="8307753"/>
                         </a:xfrm>
                       </wpg:grpSpPr>
                       <wps:wsp>
@@ -1749,8 +1760,8 @@
                         <wps:cNvSpPr/>
                         <wps:spPr>
                           <a:xfrm>
-                            <a:off x="123290" y="5732984"/>
-                            <a:ext cx="4253230" cy="2476072"/>
+                            <a:off x="123289" y="5142553"/>
+                            <a:ext cx="4253230" cy="3165200"/>
                           </a:xfrm>
                           <a:prstGeom prst="rect">
                             <a:avLst/>
@@ -1821,13 +1832,7 @@
                                 <w:rPr>
                                   <w:lang w:val="en-US"/>
                                 </w:rPr>
-                                <w:t xml:space="preserve">=&gt; User </w:t>
-                              </w:r>
-                              <w:r>
-                                <w:rPr>
-                                  <w:lang w:val="en-US"/>
-                                </w:rPr>
-                                <w:t>Referrer</w:t>
+                                <w:t>=&gt; User Referrer</w:t>
                               </w:r>
                             </w:p>
                             <w:p>
@@ -1848,18 +1853,11 @@
                                 </w:rPr>
                                 <w:t xml:space="preserve">the deployment and acceptance of the solution. </w:t>
                               </w:r>
-                            </w:p>
-                            <w:p>
-                              <w:pPr>
-                                <w:rPr>
-                                  <w:lang w:val="en-US"/>
-                                </w:rPr>
-                              </w:pPr>
                               <w:r>
                                 <w:rPr>
                                   <w:lang w:val="en-US"/>
                                 </w:rPr>
-                                <w:t xml:space="preserve">The new goal for HR is to relieve overworking employees. </w:t>
+                                <w:t xml:space="preserve"> =&gt; IT Referrer</w:t>
                               </w:r>
                             </w:p>
                             <w:p>
@@ -1872,7 +1870,134 @@
                                 <w:rPr>
                                   <w:lang w:val="en-US"/>
                                 </w:rPr>
-                                <w:t xml:space="preserve">Ultimately, the managers in charge of the planning must be able to generate the balanced planning in advance and anticipate emergencies. </w:t>
+                                <w:t xml:space="preserve">Promote an HR to be the referrer on this application for the HR </w:t>
+                              </w:r>
+                              <w:r>
+                                <w:rPr>
+                                  <w:lang w:val="en-US"/>
+                                </w:rPr>
+                                <w:t>department</w:t>
+                              </w:r>
+                            </w:p>
+                            <w:p>
+                              <w:pPr>
+                                <w:rPr>
+                                  <w:lang w:val="en-US"/>
+                                </w:rPr>
+                              </w:pPr>
+                              <w:r>
+                                <w:rPr>
+                                  <w:lang w:val="en-US"/>
+                                </w:rPr>
+                                <w:t xml:space="preserve">The new </w:t>
+                              </w:r>
+                              <w:proofErr w:type="gramStart"/>
+                              <w:r>
+                                <w:rPr>
+                                  <w:lang w:val="en-US"/>
+                                </w:rPr>
+                                <w:t>goal</w:t>
+                              </w:r>
+                              <w:r>
+                                <w:rPr>
+                                  <w:lang w:val="en-US"/>
+                                </w:rPr>
+                                <w:t>s :</w:t>
+                              </w:r>
+                              <w:proofErr w:type="gramEnd"/>
+                            </w:p>
+                            <w:p>
+                              <w:pPr>
+                                <w:pStyle w:val="Paragraphedeliste"/>
+                                <w:numPr>
+                                  <w:ilvl w:val="0"/>
+                                  <w:numId w:val="10"/>
+                                </w:numPr>
+                                <w:rPr>
+                                  <w:lang w:val="en-US"/>
+                                </w:rPr>
+                              </w:pPr>
+                              <w:r>
+                                <w:rPr>
+                                  <w:lang w:val="en-US"/>
+                                </w:rPr>
+                                <w:t xml:space="preserve">for HR is to relieve overworking employees. </w:t>
+                              </w:r>
+                            </w:p>
+                            <w:p>
+                              <w:pPr>
+                                <w:pStyle w:val="Paragraphedeliste"/>
+                                <w:numPr>
+                                  <w:ilvl w:val="0"/>
+                                  <w:numId w:val="10"/>
+                                </w:numPr>
+                                <w:rPr>
+                                  <w:lang w:val="en-US"/>
+                                </w:rPr>
+                              </w:pPr>
+                              <w:r>
+                                <w:rPr>
+                                  <w:lang w:val="en-US"/>
+                                </w:rPr>
+                                <w:t xml:space="preserve">For </w:t>
+                              </w:r>
+                              <w:r>
+                                <w:rPr>
+                                  <w:lang w:val="en-US"/>
+                                </w:rPr>
+                                <w:t>the managers in charge of the planning must be able</w:t>
+                              </w:r>
+                              <w:r>
+                                <w:rPr>
+                                  <w:lang w:val="en-US"/>
+                                </w:rPr>
+                                <w:t xml:space="preserve">, </w:t>
+                              </w:r>
+                              <w:proofErr w:type="gramStart"/>
+                              <w:r>
+                                <w:rPr>
+                                  <w:lang w:val="en-US"/>
+                                </w:rPr>
+                                <w:t>u</w:t>
+                              </w:r>
+                              <w:r>
+                                <w:rPr>
+                                  <w:lang w:val="en-US"/>
+                                </w:rPr>
+                                <w:t xml:space="preserve">ltimately, </w:t>
+                              </w:r>
+                              <w:r>
+                                <w:rPr>
+                                  <w:lang w:val="en-US"/>
+                                </w:rPr>
+                                <w:t xml:space="preserve"> to</w:t>
+                              </w:r>
+                              <w:proofErr w:type="gramEnd"/>
+                              <w:r>
+                                <w:rPr>
+                                  <w:lang w:val="en-US"/>
+                                </w:rPr>
+                                <w:t xml:space="preserve"> generate balanced </w:t>
+                              </w:r>
+                              <w:proofErr w:type="spellStart"/>
+                              <w:r>
+                                <w:rPr>
+                                  <w:lang w:val="en-US"/>
+                                </w:rPr>
+                                <w:t>planning</w:t>
+                              </w:r>
+                              <w:r>
+                                <w:rPr>
+                                  <w:lang w:val="en-US"/>
+                                </w:rPr>
+                                <w:t>s</w:t>
+                              </w:r>
+                              <w:proofErr w:type="spellEnd"/>
+                              <w:r>
+                                <w:rPr>
+                                  <w:lang w:val="en-US"/>
+                                </w:rPr>
+                                <w:t xml:space="preserve"> in advance and anticipate emergencies. </w:t>
                               </w:r>
                             </w:p>
                           </w:txbxContent>
@@ -1920,7 +2045,7 @@
                         <wps:cNvCnPr/>
                         <wps:spPr>
                           <a:xfrm>
-                            <a:off x="3313130" y="965771"/>
+                            <a:off x="3293225" y="375344"/>
                             <a:ext cx="45719" cy="4767209"/>
                           </a:xfrm>
                           <a:prstGeom prst="straightConnector1">
@@ -1988,7 +2113,7 @@
           </mc:Choice>
           <mc:Fallback>
             <w:pict>
-              <v:group id="Groupe 8" o:spid="_x0000_s1026" style="position:absolute;margin-left:-46.45pt;margin-top:34.25pt;width:541.15pt;height:646.4pt;z-index:251670528;mso-height-relative:margin" coordsize="68726,82090" o:gfxdata="UEsDBBQABgAIAAAAIQC2gziS/gAAAOEBAAATAAAAW0NvbnRlbnRfVHlwZXNdLnhtbJSRQU7DMBBF&#13;&#10;90jcwfIWJU67QAgl6YK0S0CoHGBkTxKLZGx5TGhvj5O2G0SRWNoz/78nu9wcxkFMGNg6quQqL6RA&#13;&#10;0s5Y6ir5vt9lD1JwBDIwOMJKHpHlpr69KfdHjyxSmriSfYz+USnWPY7AufNIadK6MEJMx9ApD/oD&#13;&#10;OlTrorhX2lFEilmcO2RdNtjC5xDF9pCuTyYBB5bi6bQ4syoJ3g9WQ0ymaiLzg5KdCXlKLjvcW893&#13;&#10;SUOqXwnz5DrgnHtJTxOsQfEKIT7DmDSUCaxw7Rqn8787ZsmRM9e2VmPeBN4uqYvTtW7jvijg9N/y&#13;&#10;JsXecLq0q+WD6m8AAAD//wMAUEsDBBQABgAIAAAAIQA4/SH/1gAAAJQBAAALAAAAX3JlbHMvLnJl&#13;&#10;bHOkkMFqwzAMhu+DvYPRfXGawxijTi+j0GvpHsDYimMaW0Yy2fr2M4PBMnrbUb/Q94l/f/hMi1qR&#13;&#10;JVI2sOt6UJgd+ZiDgffL8ekFlFSbvV0oo4EbChzGx4f9GRdb25HMsYhqlCwG5lrLq9biZkxWOiqY&#13;&#10;22YiTra2kYMu1l1tQD30/bPm3wwYN0x18gb45AdQl1tp5j/sFB2T0FQ7R0nTNEV3j6o9feQzro1i&#13;&#10;OWA14Fm+Q8a1a8+Bvu/d/dMb2JY5uiPbhG/ktn4cqGU/er3pcvwCAAD//wMAUEsDBBQABgAIAAAA&#13;&#10;IQCixaoLzwQAAKsaAAAOAAAAZHJzL2Uyb0RvYy54bWzsWc1u4zYQvhfoOxC6NxYpyZKNOIvUu0kL&#13;&#10;pLvBZos9MxRlC5BIlaR/0ifqe/TFOiQl2YjtXSdFgkXgi0yKwyH5aebjzPj83bqu0JIrXUoxCfBZ&#13;&#10;GCAumMxLMZsEf365+iULkDZU5LSSgk+CB66Ddxc//3S+asacyLmscq4QKBF6vGomwdyYZjwYaDbn&#13;&#10;NdVnsuECBgupamqgq2aDXNEVaK+rAQnD4WAlVd4oybjW8Pa9HwwunP6i4Mx8KgrNDaomAezNuKdy&#13;&#10;z3v7HFyc0/FM0WZesnYb9Bm7qGkpYNFe1XtqKFqockdVXTIltSzMGZP1QBZFybg7A5wGh49Oc63k&#13;&#10;onFnmY1Xs6aHCaB9hNOz1bKPy1uFynwSwIcStIZP5FblKLPYrJrZGESuVXPX3Kr2xcz37HHXhart&#13;&#10;LxwErR2qDz2qfG0Qg5fDLCXDKAkQg7GMhKMwGXrc2Rw+zs48Nv/wnZmDbuGB3V+/nVUDNqQ3MOn/&#13;&#10;B9PdnDbcoa8tBi1MuIPpM9gWFbOKI+yRclI9THqsAbE9GOEsC3EKanaRijCJojj2SI2GSQpigHl/&#13;&#10;XDpulDbXXNbINiaBgj04s6PLG228aCdil9ayKvOrsqpcx/oUn1YKLSl4A2WMC4Pd9GpR/yFz/z5N&#13;&#10;wtD5BSzr3NBOcZvY0gbAdwd0LfNQcbtGJT7zAswJPjtxmnsNu4vqOc25f22X3L+mU2g1F3CKXrff&#13;&#10;9QHdHoZW3k7ljgf6yeG3NuYn9zPcylKYfnJdCqn2KagAynZlLw+QbUFjm2Z9vwYR27yX+QMYlJKe&#13;&#10;kHTDrkr4ojdUm1uqgIGAq4BVzSd4FJVcTQLZtgI0l+rvfe+tPFg8jAZoBYw2CfRfC6p4gKrfBfjC&#13;&#10;CMexpUDXiZOUQEdtj9xvj4hFPZVgJmCosDvXtPKm6pqFkvVXIN9LuyoMUcFg7UnAjOo6U+OZFuib&#13;&#10;8ctLJwa011BzI+4aZpVbgK3Ffll/pappzdoAdXyUnf/R8SPr9rJ2ppCXCyOL0pn+BtcWeuACj/aL&#13;&#10;kwLZJQXyJFIA/IAOCEnDJBvZmWC1LQmSaBRFuKVPEiZxFnWW1rFv5/LPYgU1u+85IQx/DZPeETfk&#13;&#10;cXL3DRV6xjrS3d3N2t8PJ69/U14f7Xp99CSvj+N0FFkaBt/HCQ4x8PNh308wGUJQYCVeMiKIHSef&#13;&#10;IoIuPvJwv1xE4Ciivy1OFPGmKAJieZ9UbbKF+EkUARkBGXmGSFJoZm76JjqISRKRCARsckXidBim&#13;&#10;zpZekiF8ZH9iiFdliP5mOTHEm2IICOw9Q0ylEJDO84VCuZKlQXTJGSqqf/+BvB25a99mOFCJmIq2&#13;&#10;FNOl4F05pK/DRFGYkXTkAotNHWHDGhgKECRpCw14ZOszrtxzmDW0UbSczU27S6l86vYoM7OlCZu7&#13;&#10;VMI+DS2rDyJH5qGBspJRpSuXtPGLFTkirTgi099fIjgiy3/tEoFZd4lbcahE4J3bhhz2W79eAjs8&#13;&#10;zgpd3e4JVogjbO8muJr2WSHUIDDYqL254OKCeoTLfE826OtnRxjwM4LSH9gG0+NsMN2Knw4wIbBm&#13;&#10;2fzWlZfa2jTGGbDcYWskGA/jGMpd1h7BbOMMnziRbSqfP5I9Aju6f0RcJtz+e2P/ctnuOw7d/Md0&#13;&#10;8R8AAAD//wMAUEsDBBQABgAIAAAAIQAIELZV5wAAABABAAAPAAAAZHJzL2Rvd25yZXYueG1sTI9P&#13;&#10;a4NAEMXvhX6HZQq9JauxETWuIaR/TqHQpBBy27gTlbi74m7UfPtOT+1lYJjfe/Nevp50ywbsXWON&#13;&#10;gHAeAENTWtWYSsD34X2WAHNeGiVba1DAHR2si8eHXGbKjuYLh72vGJkYl0kBtfddxrkra9TSzW2H&#13;&#10;hm4X22vpae0rrno5krlu+SIIYq5lY+hDLTvc1lhe9zct4GOU4yYK34bd9bK9nw7Lz+MuRCGen6bX&#13;&#10;FY3NCpjHyf8p4LcD5YeCgp3tzSjHWgGzdJESKiBOlsAISJP0BdiZyCgOI+BFzv8XKX4AAAD//wMA&#13;&#10;UEsBAi0AFAAGAAgAAAAhALaDOJL+AAAA4QEAABMAAAAAAAAAAAAAAAAAAAAAAFtDb250ZW50X1R5&#13;&#10;cGVzXS54bWxQSwECLQAUAAYACAAAACEAOP0h/9YAAACUAQAACwAAAAAAAAAAAAAAAAAvAQAAX3Jl&#13;&#10;bHMvLnJlbHNQSwECLQAUAAYACAAAACEAosWqC88EAACrGgAADgAAAAAAAAAAAAAAAAAuAgAAZHJz&#13;&#10;L2Uyb0RvYy54bWxQSwECLQAUAAYACAAAACEACBC2VecAAAAQAQAADwAAAAAAAAAAAAAAAAApBwAA&#13;&#10;ZHJzL2Rvd25yZXYueG1sUEsFBgAAAAAEAAQA8wAAAD0IAAAAAA==&#13;&#10;">
+              <v:group id="Groupe 8" o:spid="_x0000_s1026" style="position:absolute;margin-left:-46.25pt;margin-top:9.35pt;width:541.15pt;height:654.15pt;z-index:251670528;mso-height-relative:margin" coordsize="68726,83077" o:gfxdata="UEsDBBQABgAIAAAAIQC2gziS/gAAAOEBAAATAAAAW0NvbnRlbnRfVHlwZXNdLnhtbJSRQU7DMBBF&#13;&#10;90jcwfIWJU67QAgl6YK0S0CoHGBkTxKLZGx5TGhvj5O2G0SRWNoz/78nu9wcxkFMGNg6quQqL6RA&#13;&#10;0s5Y6ir5vt9lD1JwBDIwOMJKHpHlpr69KfdHjyxSmriSfYz+USnWPY7AufNIadK6MEJMx9ApD/oD&#13;&#10;OlTrorhX2lFEilmcO2RdNtjC5xDF9pCuTyYBB5bi6bQ4syoJ3g9WQ0ymaiLzg5KdCXlKLjvcW893&#13;&#10;SUOqXwnz5DrgnHtJTxOsQfEKIT7DmDSUCaxw7Rqn8787ZsmRM9e2VmPeBN4uqYvTtW7jvijg9N/y&#13;&#10;JsXecLq0q+WD6m8AAAD//wMAUEsDBBQABgAIAAAAIQA4/SH/1gAAAJQBAAALAAAAX3JlbHMvLnJl&#13;&#10;bHOkkMFqwzAMhu+DvYPRfXGawxijTi+j0GvpHsDYimMaW0Yy2fr2M4PBMnrbUb/Q94l/f/hMi1qR&#13;&#10;JVI2sOt6UJgd+ZiDgffL8ekFlFSbvV0oo4EbChzGx4f9GRdb25HMsYhqlCwG5lrLq9biZkxWOiqY&#13;&#10;22YiTra2kYMu1l1tQD30/bPm3wwYN0x18gb45AdQl1tp5j/sFB2T0FQ7R0nTNEV3j6o9feQzro1i&#13;&#10;OWA14Fm+Q8a1a8+Bvu/d/dMb2JY5uiPbhG/ktn4cqGU/er3pcvwCAAD//wMAUEsDBBQABgAIAAAA&#13;&#10;IQA5PrzJ4QQAAKsaAAAOAAAAZHJzL2Uyb0RvYy54bWzsWd1u2zYUvh+wdyB0v1ikJEs24hSZ22QD&#13;&#10;sjZoOvSapihbgERqJB3be6K9x15sh6Qku7GzutkSFIFvZP4ekh/P+XjO8fmbdV2he650KcUkwGdh&#13;&#10;gLhgMi/FfBL8/unqpyxA2lCR00oKPgk2XAdvLn784XzVjDmRC1nlXCEQIvR41UyChTHNeDDQbMFr&#13;&#10;qs9kwwV0FlLV1EBVzQe5oiuQXlcDEobDwUqqvFGSca2h9a3vDC6c/KLgzHwoCs0NqiYB7M24r3Lf&#13;&#10;mf0OLs7peK5osyhZuw36hF3UtBSwaC/qLTUULVW5J6oumZJaFuaMyXogi6Jk3J0BToPDB6e5VnLZ&#13;&#10;uLPMx6t508ME0D7A6cli2fv7W4XKfBLARQlawxW5VTnKLDarZj6GIdequWtuVdsw9zV73HWhavsL&#13;&#10;B0Frh+qmR5WvDWLQOMxSMgyTADHoy6IwTaHicGcLuJy9eWzxbndmtDsziezMQbfwwO6v386qAR3S&#13;&#10;W5j0f4PpbkEb7tDXFoMWJtzB9BF0i4p5xRH2SLlRPUx6rAGxAxjhLAtxCmL2kYowiaI49kiNhkkK&#13;&#10;w3aPS8eN0uaayxrZwiRQsAendvT+Rhs/tBtil9ayKvOrsqpcxdoUn1YK3VOwBsoYFwa76dWy/k3m&#13;&#10;vj1NwtDZBaDszNBOcZjvSAPguwO6ktlU3K5RiY+8AHWCaydOci9hf1G9oDn3zXbJw2s6gVZyAafo&#13;&#10;ZftdPyLbw9COt1O544F+cvhvG/OT+xluZSlMP7kuhVSHBFQAZbuyHw+Q7UBji2Y9W8MQW5zJfAMK&#13;&#10;paQnJN2wqxJu9IZqc0sVMBBwFbCq+QCfopKrSSDbUoAWUv15qN2OB42H3gCtgNEmgf5jSRUPUPWr&#13;&#10;AFsY4Ti2FOgqcZISqKjdntluj1jWUwlqAooKu3NFO95UXbFQsv4M5HtpV4UuKhisPQmYUV1lajzT&#13;&#10;An0zfnnphgHtNdTciLuGWeEWYKuxn9afqWpatTZAHe9lZ390/EC7/Vg7U8jLpZFF6VR/i2sLPXCB&#13;&#10;R/vZSYHskwL5JlIA/IAOCAFqzEZ2JmhtS4IkGkURbkmQhEmcRZ2mdezbmfyTWEHNZz0nhOHPYdIb&#13;&#10;4pY8Tua+pULPWEeau3tZ+/fhZPWvyuqjfat37oklInAYvu4KxHE6iiwNg+3jBIcY+Plx208wGYJT&#13;&#10;0L4y/4vtH/IIYsfJJ4+g84/8o/58HoGjiP61OFHEq6II8OV9ULWNFuJvcgwgIiDgEViGSHBMEh8A&#13;&#10;bb0DaIpIBBRig6sIDxMIip+bIbxnf2KIF2WI/mU5McSrYghw7D1DTKUQEM7zpUK5kqVB9J4zVFR/&#13;&#10;/wWvNHLPfutYTEWbiulC8C4d0udhoijMSOppY5tH2LIGhgQESdpEAx5BfiZy6Z4+sbKXadBG0XK+&#13;&#10;MO0upfKh24PIzKYmbOxSCfs1tKzeiRyZTQNpJaNKly5p2ckOOSKsOCLSP5wiOCLKf+kUgVl3gVvx&#13;&#10;WIrAG7d1Oexdv1wAOzxOC4c7b9cRWkjAuyWg4PZpShOb2frCu4UcBAYdtS9XnA4hH+Ei35MO+vzZ&#13;&#10;EQr8BKf0O9bB9DgdTL+ug8CaZfNLl15qc9MYZ8ByPtg6xIkE42EcQ7rL6iOOwjjDJ05k28zn96SP&#13;&#10;wI7uHxHgyS/+ctmtOw7d/sd08Q8AAAD//wMAUEsDBBQABgAIAAAAIQB5HizP5AAAABABAAAPAAAA&#13;&#10;ZHJzL2Rvd25yZXYueG1sTE9Na4NAEL0X+h+WKfSWrBrSqHENIf04hUKTQultoxOVuLPibtT8+05P&#13;&#10;7WVg5r15H9lmMq0YsHeNJQXhPACBVNiyoUrB5/F1FoNwXlOpW0uo4IYONvn9XabT0o70gcPBV4JF&#13;&#10;yKVaQe19l0rpihqNdnPbITF2tr3Rnte+kmWvRxY3rYyC4Eka3RA71LrDXY3F5XA1Ct5GPW4X4cuw&#13;&#10;v5x3t+/j8v1rH6JSjw/T85rHdg3C4+T/PuC3A+eHnIOd7JVKJ1oFsyRaMpWBeAWCCUmccKETHxbR&#13;&#10;KgCZZ/J/kfwHAAD//wMAUEsBAi0AFAAGAAgAAAAhALaDOJL+AAAA4QEAABMAAAAAAAAAAAAAAAAA&#13;&#10;AAAAAFtDb250ZW50X1R5cGVzXS54bWxQSwECLQAUAAYACAAAACEAOP0h/9YAAACUAQAACwAAAAAA&#13;&#10;AAAAAAAAAAAvAQAAX3JlbHMvLnJlbHNQSwECLQAUAAYACAAAACEAOT68yeEEAACrGgAADgAAAAAA&#13;&#10;AAAAAAAAAAAuAgAAZHJzL2Uyb0RvYy54bWxQSwECLQAUAAYACAAAACEAeR4sz+QAAAAQAQAADwAA&#13;&#10;AAAAAAAAAAAAAAA7BwAAZHJzL2Rvd25yZXYueG1sUEsFBgAAAAAEAAQA8wAAAEwIAAAAAA==&#13;&#10;">
                 <v:rect id="Rectangle 1" o:spid="_x0000_s1027" style="position:absolute;left:18801;width:31234;height:9657;visibility:visible;mso-wrap-style:square;v-text-anchor:middle" o:gfxdata="UEsDBBQABgAIAAAAIQDb4fbL7gAAAIUBAAATAAAAW0NvbnRlbnRfVHlwZXNdLnhtbHyQz07DMAyH&#13;&#10;70i8Q+QralM4IITa7kDhCAiNB7ASt43WOlEcyvb2pNu4IODoPz9/n1xv9vOkForiPDdwXVagiI23&#13;&#10;jocG3rdPxR0oScgWJ8/UwIEENu3lRb09BBKV0ywNjCmFe63FjDSjlD4Q50nv44wpl3HQAc0OB9I3&#13;&#10;VXWrjedEnIq03oC27qjHjympx31un0wiTQLq4bS4shrAECZnMGVTvbD9QSnOhDInjzsyuiBXWQP0&#13;&#10;r4R18jfgnHvJr4nOknrFmJ5xzhraRtHWf3Kkpfz/yGo5S+H73hkquyhdjr3R8m2lj09svwAAAP//&#13;&#10;AwBQSwMEFAAGAAgAAAAhAFr0LFu/AAAAFQEAAAsAAABfcmVscy8ucmVsc2zPwWrDMAwG4Ptg72B0&#13;&#10;X5TuUMaI01uh19I+gLGVxCy2jGSy9e1nemrHjpL4P0nD4SetZiPRyNnCruvBUPYcYp4tXC/Htw8w&#13;&#10;Wl0ObuVMFm6kcBhfX4Yzra62kC6xqGlKVgtLreUTUf1CyWnHhXKbTCzJ1VbKjMX5LzcTvvf9HuXR&#13;&#10;gPHJNKdgQU5hB+ZyK23zHztFL6w81c5zQp6m6P9TMfB3PtPWFCczVQtB9N4U2rp2HOA44NMz4y8A&#13;&#10;AAD//wMAUEsDBBQABgAIAAAAIQBayia3xQAAAN8AAAAPAAAAZHJzL2Rvd25yZXYueG1sRI9Ni8Iw&#13;&#10;EIbvC/6HMIK3NdXDsrRGKX6A622toMehGdvSZlKaaKu/3ggLe5lheHmf4VmsBtOIO3WusqxgNo1A&#13;&#10;EOdWV1woOGW7z28QziNrbCyTggc5WC1HHwuMte35l+5HX4gAYRejgtL7NpbS5SUZdFPbEofsajuD&#13;&#10;PpxdIXWHfYCbRs6j6EsarDh8KLGldUl5fbwZBen8nLXbp9y7R3+os01jzU9/UWoyHjZJGGkCwtPg&#13;&#10;/xt/iL0ODvD2eW+5fAEAAP//AwBQSwECLQAUAAYACAAAACEA2+H2y+4AAACFAQAAEwAAAAAAAAAA&#13;&#10;AAAAAAAAAAAAW0NvbnRlbnRfVHlwZXNdLnhtbFBLAQItABQABgAIAAAAIQBa9CxbvwAAABUBAAAL&#13;&#10;AAAAAAAAAAAAAAAAAB8BAABfcmVscy8ucmVsc1BLAQItABQABgAIAAAAIQBayia3xQAAAN8AAAAP&#13;&#10;AAAAAAAAAAAAAAAAAAcCAABkcnMvZG93bnJldi54bWxQSwUGAAAAAAMAAwC3AAAA+QIAAAAA&#13;&#10;" fillcolor="#2f5496 [2404]" strokecolor="#1f3763 [1604]" strokeweight="1pt">
                   <v:textbox>
                     <w:txbxContent>
@@ -2296,7 +2421,7 @@
                     </w:txbxContent>
                   </v:textbox>
                 </v:rect>
-                <v:rect id="Rectangle 4" o:spid="_x0000_s1030" style="position:absolute;left:1232;top:57329;width:42533;height:24761;visibility:visible;mso-wrap-style:square;v-text-anchor:middle" o:gfxdata="UEsDBBQABgAIAAAAIQDb4fbL7gAAAIUBAAATAAAAW0NvbnRlbnRfVHlwZXNdLnhtbHyQz07DMAyH&#13;&#10;70i8Q+QralM4IITa7kDhCAiNB7ASt43WOlEcyvb2pNu4IODoPz9/n1xv9vOkForiPDdwXVagiI23&#13;&#10;jocG3rdPxR0oScgWJ8/UwIEENu3lRb09BBKV0ywNjCmFe63FjDSjlD4Q50nv44wpl3HQAc0OB9I3&#13;&#10;VXWrjedEnIq03oC27qjHjympx31un0wiTQLq4bS4shrAECZnMGVTvbD9QSnOhDInjzsyuiBXWQP0&#13;&#10;r4R18jfgnHvJr4nOknrFmJ5xzhraRtHWf3Kkpfz/yGo5S+H73hkquyhdjr3R8m2lj09svwAAAP//&#13;&#10;AwBQSwMEFAAGAAgAAAAhAFr0LFu/AAAAFQEAAAsAAABfcmVscy8ucmVsc2zPwWrDMAwG4Ptg72B0&#13;&#10;X5TuUMaI01uh19I+gLGVxCy2jGSy9e1nemrHjpL4P0nD4SetZiPRyNnCruvBUPYcYp4tXC/Htw8w&#13;&#10;Wl0ObuVMFm6kcBhfX4Yzra62kC6xqGlKVgtLreUTUf1CyWnHhXKbTCzJ1VbKjMX5LzcTvvf9HuXR&#13;&#10;gPHJNKdgQU5hB+ZyK23zHztFL6w81c5zQp6m6P9TMfB3PtPWFCczVQtB9N4U2rp2HOA44NMz4y8A&#13;&#10;AAD//wMAUEsDBBQABgAIAAAAIQABcYWbxwAAAN8AAAAPAAAAZHJzL2Rvd25yZXYueG1sRI/NasMw&#13;&#10;EITvhb6D2EIvpZFtSlpsyyE0uBRCDk3S+2Ktf6i1MpbiOG9fBQK5DAzDfMPkq9n0YqLRdZYVxIsI&#13;&#10;BHFldceNguOhfP0A4Tyyxt4yKbiQg1Xx+JBjqu2Zf2ja+0YECLsUFbTeD6mUrmrJoFvYgThktR0N&#13;&#10;+mDHRuoRzwFueplE0VIa7DgstDjQZ0vV3/5kFOz6i0lcPW0cvsdxuf06/cr1i1LPT/MmC7LOQHia&#13;&#10;/b1xQ3xrBW9w/RO+gCz+AQAA//8DAFBLAQItABQABgAIAAAAIQDb4fbL7gAAAIUBAAATAAAAAAAA&#13;&#10;AAAAAAAAAAAAAABbQ29udGVudF9UeXBlc10ueG1sUEsBAi0AFAAGAAgAAAAhAFr0LFu/AAAAFQEA&#13;&#10;AAsAAAAAAAAAAAAAAAAAHwEAAF9yZWxzLy5yZWxzUEsBAi0AFAAGAAgAAAAhAAFxhZvHAAAA3wAA&#13;&#10;AA8AAAAAAAAAAAAAAAAABwIAAGRycy9kb3ducmV2LnhtbFBLBQYAAAAAAwADALcAAAD7AgAAAAA=&#13;&#10;" fillcolor="#c45911 [2405]" strokecolor="#1f3763 [1604]" strokeweight="1pt">
+                <v:rect id="Rectangle 4" o:spid="_x0000_s1030" style="position:absolute;left:1232;top:51425;width:42533;height:31652;visibility:visible;mso-wrap-style:square;v-text-anchor:middle" o:gfxdata="UEsDBBQABgAIAAAAIQDb4fbL7gAAAIUBAAATAAAAW0NvbnRlbnRfVHlwZXNdLnhtbHyQz07DMAyH&#13;&#10;70i8Q+QralM4IITa7kDhCAiNB7ASt43WOlEcyvb2pNu4IODoPz9/n1xv9vOkForiPDdwXVagiI23&#13;&#10;jocG3rdPxR0oScgWJ8/UwIEENu3lRb09BBKV0ywNjCmFe63FjDSjlD4Q50nv44wpl3HQAc0OB9I3&#13;&#10;VXWrjedEnIq03oC27qjHjympx31un0wiTQLq4bS4shrAECZnMGVTvbD9QSnOhDInjzsyuiBXWQP0&#13;&#10;r4R18jfgnHvJr4nOknrFmJ5xzhraRtHWf3Kkpfz/yGo5S+H73hkquyhdjr3R8m2lj09svwAAAP//&#13;&#10;AwBQSwMEFAAGAAgAAAAhAFr0LFu/AAAAFQEAAAsAAABfcmVscy8ucmVsc2zPwWrDMAwG4Ptg72B0&#13;&#10;X5TuUMaI01uh19I+gLGVxCy2jGSy9e1nemrHjpL4P0nD4SetZiPRyNnCruvBUPYcYp4tXC/Htw8w&#13;&#10;Wl0ObuVMFm6kcBhfX4Yzra62kC6xqGlKVgtLreUTUf1CyWnHhXKbTCzJ1VbKjMX5LzcTvvf9HuXR&#13;&#10;gPHJNKdgQU5hB+ZyK23zHztFL6w81c5zQp6m6P9TMfB3PtPWFCczVQtB9N4U2rp2HOA44NMz4y8A&#13;&#10;AAD//wMAUEsDBBQABgAIAAAAIQABcYWbxwAAAN8AAAAPAAAAZHJzL2Rvd25yZXYueG1sRI/NasMw&#13;&#10;EITvhb6D2EIvpZFtSlpsyyE0uBRCDk3S+2Ktf6i1MpbiOG9fBQK5DAzDfMPkq9n0YqLRdZYVxIsI&#13;&#10;BHFldceNguOhfP0A4Tyyxt4yKbiQg1Xx+JBjqu2Zf2ja+0YECLsUFbTeD6mUrmrJoFvYgThktR0N&#13;&#10;+mDHRuoRzwFueplE0VIa7DgstDjQZ0vV3/5kFOz6i0lcPW0cvsdxuf06/cr1i1LPT/MmC7LOQHia&#13;&#10;/b1xQ3xrBW9w/RO+gCz+AQAA//8DAFBLAQItABQABgAIAAAAIQDb4fbL7gAAAIUBAAATAAAAAAAA&#13;&#10;AAAAAAAAAAAAAABbQ29udGVudF9UeXBlc10ueG1sUEsBAi0AFAAGAAgAAAAhAFr0LFu/AAAAFQEA&#13;&#10;AAsAAAAAAAAAAAAAAAAAHwEAAF9yZWxzLy5yZWxzUEsBAi0AFAAGAAgAAAAhAAFxhZvHAAAA3wAA&#13;&#10;AA8AAAAAAAAAAAAAAAAABwIAAGRycy9kb3ducmV2LnhtbFBLBQYAAAAAAwADALcAAAD7AgAAAAA=&#13;&#10;" fillcolor="#c45911 [2405]" strokecolor="#1f3763 [1604]" strokeweight="1pt">
                   <v:textbox>
                     <w:txbxContent>
                       <w:p>
@@ -2341,13 +2466,7 @@
                           <w:rPr>
                             <w:lang w:val="en-US"/>
                           </w:rPr>
-                          <w:t xml:space="preserve">=&gt; User </w:t>
-                        </w:r>
-                        <w:r>
-                          <w:rPr>
-                            <w:lang w:val="en-US"/>
-                          </w:rPr>
-                          <w:t>Referrer</w:t>
+                          <w:t>=&gt; User Referrer</w:t>
                         </w:r>
                       </w:p>
                       <w:p>
@@ -2368,18 +2487,11 @@
                           </w:rPr>
                           <w:t xml:space="preserve">the deployment and acceptance of the solution. </w:t>
                         </w:r>
-                      </w:p>
-                      <w:p>
-                        <w:pPr>
-                          <w:rPr>
-                            <w:lang w:val="en-US"/>
-                          </w:rPr>
-                        </w:pPr>
                         <w:r>
                           <w:rPr>
                             <w:lang w:val="en-US"/>
                           </w:rPr>
-                          <w:t xml:space="preserve">The new goal for HR is to relieve overworking employees. </w:t>
+                          <w:t xml:space="preserve"> =&gt; IT Referrer</w:t>
                         </w:r>
                       </w:p>
                       <w:p>
@@ -2392,7 +2504,134 @@
                           <w:rPr>
                             <w:lang w:val="en-US"/>
                           </w:rPr>
-                          <w:t xml:space="preserve">Ultimately, the managers in charge of the planning must be able to generate the balanced planning in advance and anticipate emergencies. </w:t>
+                          <w:t xml:space="preserve">Promote an HR to be the referrer on this application for the HR </w:t>
+                        </w:r>
+                        <w:r>
+                          <w:rPr>
+                            <w:lang w:val="en-US"/>
+                          </w:rPr>
+                          <w:t>department</w:t>
+                        </w:r>
+                      </w:p>
+                      <w:p>
+                        <w:pPr>
+                          <w:rPr>
+                            <w:lang w:val="en-US"/>
+                          </w:rPr>
+                        </w:pPr>
+                        <w:r>
+                          <w:rPr>
+                            <w:lang w:val="en-US"/>
+                          </w:rPr>
+                          <w:t xml:space="preserve">The new </w:t>
+                        </w:r>
+                        <w:proofErr w:type="gramStart"/>
+                        <w:r>
+                          <w:rPr>
+                            <w:lang w:val="en-US"/>
+                          </w:rPr>
+                          <w:t>goal</w:t>
+                        </w:r>
+                        <w:r>
+                          <w:rPr>
+                            <w:lang w:val="en-US"/>
+                          </w:rPr>
+                          <w:t>s :</w:t>
+                        </w:r>
+                        <w:proofErr w:type="gramEnd"/>
+                      </w:p>
+                      <w:p>
+                        <w:pPr>
+                          <w:pStyle w:val="Paragraphedeliste"/>
+                          <w:numPr>
+                            <w:ilvl w:val="0"/>
+                            <w:numId w:val="10"/>
+                          </w:numPr>
+                          <w:rPr>
+                            <w:lang w:val="en-US"/>
+                          </w:rPr>
+                        </w:pPr>
+                        <w:r>
+                          <w:rPr>
+                            <w:lang w:val="en-US"/>
+                          </w:rPr>
+                          <w:t xml:space="preserve">for HR is to relieve overworking employees. </w:t>
+                        </w:r>
+                      </w:p>
+                      <w:p>
+                        <w:pPr>
+                          <w:pStyle w:val="Paragraphedeliste"/>
+                          <w:numPr>
+                            <w:ilvl w:val="0"/>
+                            <w:numId w:val="10"/>
+                          </w:numPr>
+                          <w:rPr>
+                            <w:lang w:val="en-US"/>
+                          </w:rPr>
+                        </w:pPr>
+                        <w:r>
+                          <w:rPr>
+                            <w:lang w:val="en-US"/>
+                          </w:rPr>
+                          <w:t xml:space="preserve">For </w:t>
+                        </w:r>
+                        <w:r>
+                          <w:rPr>
+                            <w:lang w:val="en-US"/>
+                          </w:rPr>
+                          <w:t>the managers in charge of the planning must be able</w:t>
+                        </w:r>
+                        <w:r>
+                          <w:rPr>
+                            <w:lang w:val="en-US"/>
+                          </w:rPr>
+                          <w:t xml:space="preserve">, </w:t>
+                        </w:r>
+                        <w:proofErr w:type="gramStart"/>
+                        <w:r>
+                          <w:rPr>
+                            <w:lang w:val="en-US"/>
+                          </w:rPr>
+                          <w:t>u</w:t>
+                        </w:r>
+                        <w:r>
+                          <w:rPr>
+                            <w:lang w:val="en-US"/>
+                          </w:rPr>
+                          <w:t xml:space="preserve">ltimately, </w:t>
+                        </w:r>
+                        <w:r>
+                          <w:rPr>
+                            <w:lang w:val="en-US"/>
+                          </w:rPr>
+                          <w:t xml:space="preserve"> to</w:t>
+                        </w:r>
+                        <w:proofErr w:type="gramEnd"/>
+                        <w:r>
+                          <w:rPr>
+                            <w:lang w:val="en-US"/>
+                          </w:rPr>
+                          <w:t xml:space="preserve"> generate balanced </w:t>
+                        </w:r>
+                        <w:proofErr w:type="spellStart"/>
+                        <w:r>
+                          <w:rPr>
+                            <w:lang w:val="en-US"/>
+                          </w:rPr>
+                          <w:t>planning</w:t>
+                        </w:r>
+                        <w:r>
+                          <w:rPr>
+                            <w:lang w:val="en-US"/>
+                          </w:rPr>
+                          <w:t>s</w:t>
+                        </w:r>
+                        <w:proofErr w:type="spellEnd"/>
+                        <w:r>
+                          <w:rPr>
+                            <w:lang w:val="en-US"/>
+                          </w:rPr>
+                          <w:t xml:space="preserve"> in advance and anticipate emergencies. </w:t>
                         </w:r>
                       </w:p>
                     </w:txbxContent>
@@ -2405,7 +2644,7 @@
                 <v:shape id="Connecteur droit avec flèche 5" o:spid="_x0000_s1031" type="#_x0000_t32" style="position:absolute;left:33082;top:9657;width:11713;height:19727;visibility:visible;mso-wrap-style:square" o:connectortype="straight" o:gfxdata="UEsDBBQABgAIAAAAIQDb4fbL7gAAAIUBAAATAAAAW0NvbnRlbnRfVHlwZXNdLnhtbHyQz07DMAyH&#13;&#10;70i8Q+QralM4IITa7kDhCAiNB7ASt43WOlEcyvb2pNu4IODoPz9/n1xv9vOkForiPDdwXVagiI23&#13;&#10;jocG3rdPxR0oScgWJ8/UwIEENu3lRb09BBKV0ywNjCmFe63FjDSjlD4Q50nv44wpl3HQAc0OB9I3&#13;&#10;VXWrjedEnIq03oC27qjHjympx31un0wiTQLq4bS4shrAECZnMGVTvbD9QSnOhDInjzsyuiBXWQP0&#13;&#10;r4R18jfgnHvJr4nOknrFmJ5xzhraRtHWf3Kkpfz/yGo5S+H73hkquyhdjr3R8m2lj09svwAAAP//&#13;&#10;AwBQSwMEFAAGAAgAAAAhAFr0LFu/AAAAFQEAAAsAAABfcmVscy8ucmVsc2zPwWrDMAwG4Ptg72B0&#13;&#10;X5TuUMaI01uh19I+gLGVxCy2jGSy9e1nemrHjpL4P0nD4SetZiPRyNnCruvBUPYcYp4tXC/Htw8w&#13;&#10;Wl0ObuVMFm6kcBhfX4Yzra62kC6xqGlKVgtLreUTUf1CyWnHhXKbTCzJ1VbKjMX5LzcTvvf9HuXR&#13;&#10;gPHJNKdgQU5hB+ZyK23zHztFL6w81c5zQp6m6P9TMfB3PtPWFCczVQtB9N4U2rp2HOA44NMz4y8A&#13;&#10;AAD//wMAUEsDBBQABgAIAAAAIQDYRpJLxgAAAN8AAAAPAAAAZHJzL2Rvd25yZXYueG1sRI9Ba8JA&#13;&#10;FITvhf6H5RW8SN0oKm10laKUem20pcdH9jUbzL4N2afGf+8WCl4GhmG+YZbr3jfqTF2sAxsYjzJQ&#13;&#10;xGWwNVcGDvv35xdQUZAtNoHJwJUirFePD0vMbbjwJ50LqVSCcMzRgBNpc61j6chjHIWWOGW/ofMo&#13;&#10;yXaVth1eEtw3epJlc+2x5rTgsKWNo/JYnHzapcNkWMyGr9PjB379fDu5TsdizOCp3y6SvC1ACfVy&#13;&#10;b/wjdtbADP7+pC+gVzcAAAD//wMAUEsBAi0AFAAGAAgAAAAhANvh9svuAAAAhQEAABMAAAAAAAAA&#13;&#10;AAAAAAAAAAAAAFtDb250ZW50X1R5cGVzXS54bWxQSwECLQAUAAYACAAAACEAWvQsW78AAAAVAQAA&#13;&#10;CwAAAAAAAAAAAAAAAAAfAQAAX3JlbHMvLnJlbHNQSwECLQAUAAYACAAAACEA2EaSS8YAAADfAAAA&#13;&#10;DwAAAAAAAAAAAAAAAAAHAgAAZHJzL2Rvd25yZXYueG1sUEsFBgAAAAADAAMAtwAAAPoCAAAAAA==&#13;&#10;" strokecolor="#4472c4 [3204]" strokeweight=".5pt">
                   <v:stroke endarrow="block" joinstyle="miter"/>
                 </v:shape>
-                <v:shape id="Connecteur droit avec flèche 6" o:spid="_x0000_s1032" type="#_x0000_t32" style="position:absolute;left:33131;top:9657;width:457;height:47672;visibility:visible;mso-wrap-style:square" o:connectortype="straight" o:gfxdata="UEsDBBQABgAIAAAAIQDb4fbL7gAAAIUBAAATAAAAW0NvbnRlbnRfVHlwZXNdLnhtbHyQz07DMAyH&#13;&#10;70i8Q+QralM4IITa7kDhCAiNB7ASt43WOlEcyvb2pNu4IODoPz9/n1xv9vOkForiPDdwXVagiI23&#13;&#10;jocG3rdPxR0oScgWJ8/UwIEENu3lRb09BBKV0ywNjCmFe63FjDSjlD4Q50nv44wpl3HQAc0OB9I3&#13;&#10;VXWrjedEnIq03oC27qjHjympx31un0wiTQLq4bS4shrAECZnMGVTvbD9QSnOhDInjzsyuiBXWQP0&#13;&#10;r4R18jfgnHvJr4nOknrFmJ5xzhraRtHWf3Kkpfz/yGo5S+H73hkquyhdjr3R8m2lj09svwAAAP//&#13;&#10;AwBQSwMEFAAGAAgAAAAhAFr0LFu/AAAAFQEAAAsAAABfcmVscy8ucmVsc2zPwWrDMAwG4Ptg72B0&#13;&#10;X5TuUMaI01uh19I+gLGVxCy2jGSy9e1nemrHjpL4P0nD4SetZiPRyNnCruvBUPYcYp4tXC/Htw8w&#13;&#10;Wl0ObuVMFm6kcBhfX4Yzra62kC6xqGlKVgtLreUTUf1CyWnHhXKbTCzJ1VbKjMX5LzcTvvf9HuXR&#13;&#10;gPHJNKdgQU5hB+ZyK23zHztFL6w81c5zQp6m6P9TMfB3PtPWFCczVQtB9N4U2rp2HOA44NMz4y8A&#13;&#10;AAD//wMAUEsDBBQABgAIAAAAIQAolAw8xgAAAN8AAAAPAAAAZHJzL2Rvd25yZXYueG1sRI9Ba8JA&#13;&#10;FITvBf/D8gQvUjeKlTa6iijSXpva0uMj+5oNZt+G7FPjv+8WCl4GhmG+YVab3jfqQl2sAxuYTjJQ&#13;&#10;xGWwNVcGjh+Hx2dQUZAtNoHJwI0ibNaDhxXmNlz5nS6FVCpBOOZowIm0udaxdOQxTkJLnLKf0HmU&#13;&#10;ZLtK2w6vCe4bPcuyhfZYc1pw2NLOUXkqzj7t0nE2Lp7GL/PTK35+fzm5zadizGjY75dJtktQQr3c&#13;&#10;G/+IN2tgAX9/0hfQ618AAAD//wMAUEsBAi0AFAAGAAgAAAAhANvh9svuAAAAhQEAABMAAAAAAAAA&#13;&#10;AAAAAAAAAAAAAFtDb250ZW50X1R5cGVzXS54bWxQSwECLQAUAAYACAAAACEAWvQsW78AAAAVAQAA&#13;&#10;CwAAAAAAAAAAAAAAAAAfAQAAX3JlbHMvLnJlbHNQSwECLQAUAAYACAAAACEAKJQMPMYAAADfAAAA&#13;&#10;DwAAAAAAAAAAAAAAAAAHAgAAZHJzL2Rvd25yZXYueG1sUEsFBgAAAAADAAMAtwAAAPoCAAAAAA==&#13;&#10;" strokecolor="#4472c4 [3204]" strokeweight=".5pt">
+                <v:shape id="Connecteur droit avec flèche 6" o:spid="_x0000_s1032" type="#_x0000_t32" style="position:absolute;left:32932;top:3753;width:457;height:47672;visibility:visible;mso-wrap-style:square" o:connectortype="straight" o:gfxdata="UEsDBBQABgAIAAAAIQDb4fbL7gAAAIUBAAATAAAAW0NvbnRlbnRfVHlwZXNdLnhtbHyQz07DMAyH&#13;&#10;70i8Q+QralM4IITa7kDhCAiNB7ASt43WOlEcyvb2pNu4IODoPz9/n1xv9vOkForiPDdwXVagiI23&#13;&#10;jocG3rdPxR0oScgWJ8/UwIEENu3lRb09BBKV0ywNjCmFe63FjDSjlD4Q50nv44wpl3HQAc0OB9I3&#13;&#10;VXWrjedEnIq03oC27qjHjympx31un0wiTQLq4bS4shrAECZnMGVTvbD9QSnOhDInjzsyuiBXWQP0&#13;&#10;r4R18jfgnHvJr4nOknrFmJ5xzhraRtHWf3Kkpfz/yGo5S+H73hkquyhdjr3R8m2lj09svwAAAP//&#13;&#10;AwBQSwMEFAAGAAgAAAAhAFr0LFu/AAAAFQEAAAsAAABfcmVscy8ucmVsc2zPwWrDMAwG4Ptg72B0&#13;&#10;X5TuUMaI01uh19I+gLGVxCy2jGSy9e1nemrHjpL4P0nD4SetZiPRyNnCruvBUPYcYp4tXC/Htw8w&#13;&#10;Wl0ObuVMFm6kcBhfX4Yzra62kC6xqGlKVgtLreUTUf1CyWnHhXKbTCzJ1VbKjMX5LzcTvvf9HuXR&#13;&#10;gPHJNKdgQU5hB+ZyK23zHztFL6w81c5zQp6m6P9TMfB3PtPWFCczVQtB9N4U2rp2HOA44NMz4y8A&#13;&#10;AAD//wMAUEsDBBQABgAIAAAAIQAolAw8xgAAAN8AAAAPAAAAZHJzL2Rvd25yZXYueG1sRI9Ba8JA&#13;&#10;FITvBf/D8gQvUjeKlTa6iijSXpva0uMj+5oNZt+G7FPjv+8WCl4GhmG+YVab3jfqQl2sAxuYTjJQ&#13;&#10;xGWwNVcGjh+Hx2dQUZAtNoHJwI0ibNaDhxXmNlz5nS6FVCpBOOZowIm0udaxdOQxTkJLnLKf0HmU&#13;&#10;ZLtK2w6vCe4bPcuyhfZYc1pw2NLOUXkqzj7t0nE2Lp7GL/PTK35+fzm5zadizGjY75dJtktQQr3c&#13;&#10;G/+IN2tgAX9/0hfQ618AAAD//wMAUEsBAi0AFAAGAAgAAAAhANvh9svuAAAAhQEAABMAAAAAAAAA&#13;&#10;AAAAAAAAAAAAAFtDb250ZW50X1R5cGVzXS54bWxQSwECLQAUAAYACAAAACEAWvQsW78AAAAVAQAA&#13;&#10;CwAAAAAAAAAAAAAAAAAfAQAAX3JlbHMvLnJlbHNQSwECLQAUAAYACAAAACEAKJQMPMYAAADfAAAA&#13;&#10;DwAAAAAAAAAAAAAAAAAHAgAAZHJzL2Rvd25yZXYueG1sUEsFBgAAAAADAAMAtwAAAPoCAAAAAA==&#13;&#10;" strokecolor="#4472c4 [3204]" strokeweight=".5pt">
                   <v:stroke endarrow="block" joinstyle="miter"/>
                 </v:shape>
                 <v:shape id="Connecteur droit avec flèche 7" o:spid="_x0000_s1033" type="#_x0000_t32" style="position:absolute;left:11863;top:9657;width:21165;height:13048;flip:x;visibility:visible;mso-wrap-style:square" o:connectortype="straight" o:gfxdata="UEsDBBQABgAIAAAAIQDb4fbL7gAAAIUBAAATAAAAW0NvbnRlbnRfVHlwZXNdLnhtbHyQz07DMAyH&#13;&#10;70i8Q+QralM4IITa7kDhCAiNB7ASt43WOlEcyvb2pNu4IODoPz9/n1xv9vOkForiPDdwXVagiI23&#13;&#10;jocG3rdPxR0oScgWJ8/UwIEENu3lRb09BBKV0ywNjCmFe63FjDSjlD4Q50nv44wpl3HQAc0OB9I3&#13;&#10;VXWrjedEnIq03oC27qjHjympx31un0wiTQLq4bS4shrAECZnMGVTvbD9QSnOhDInjzsyuiBXWQP0&#13;&#10;r4R18jfgnHvJr4nOknrFmJ5xzhraRtHWf3Kkpfz/yGo5S+H73hkquyhdjr3R8m2lj09svwAAAP//&#13;&#10;AwBQSwMEFAAGAAgAAAAhAFr0LFu/AAAAFQEAAAsAAABfcmVscy8ucmVsc2zPwWrDMAwG4Ptg72B0&#13;&#10;X5TuUMaI01uh19I+gLGVxCy2jGSy9e1nemrHjpL4P0nD4SetZiPRyNnCruvBUPYcYp4tXC/Htw8w&#13;&#10;Wl0ObuVMFm6kcBhfX4Yzra62kC6xqGlKVgtLreUTUf1CyWnHhXKbTCzJ1VbKjMX5LzcTvvf9HuXR&#13;&#10;gPHJNKdgQU5hB+ZyK23zHztFL6w81c5zQp6m6P9TMfB3PtPWFCczVQtB9N4U2rp2HOA44NMz4y8A&#13;&#10;AAD//wMAUEsDBBQABgAIAAAAIQDomq1ryQAAAN8AAAAPAAAAZHJzL2Rvd25yZXYueG1sRI9PS8NA&#13;&#10;FMTvgt9heQUv0m7801qSbosmCF5bBdvbI/uSTc2+jdk1jX56Vyh4GRiG+Q2z2oy2FQP1vnGs4GaW&#13;&#10;gCAunW64VvD2+jxdgvABWWPrmBR8k4fN+vJihal2J97SsAu1iBD2KSowIXSplL40ZNHPXEccs8r1&#13;&#10;FkO0fS11j6cIt628TZKFtNhwXDDYUW6o/Nh9WQWHaq6Hp7xoSrPP796v738+j/tCqavJWGRRHjMQ&#13;&#10;gcbw3zgjXrSCB/j7E7+AXP8CAAD//wMAUEsBAi0AFAAGAAgAAAAhANvh9svuAAAAhQEAABMAAAAA&#13;&#10;AAAAAAAAAAAAAAAAAFtDb250ZW50X1R5cGVzXS54bWxQSwECLQAUAAYACAAAACEAWvQsW78AAAAV&#13;&#10;AQAACwAAAAAAAAAAAAAAAAAfAQAAX3JlbHMvLnJlbHNQSwECLQAUAAYACAAAACEA6Jqta8kAAADf&#13;&#10;AAAADwAAAAAAAAAAAAAAAAAHAgAAZHJzL2Rvd25yZXYueG1sUEsFBgAAAAADAAMAtwAAAP0CAAAA&#13;&#10;AA==&#13;&#10;" strokecolor="#4472c4 [3204]" strokeweight=".5pt">
@@ -2416,17 +2655,6 @@
           </mc:Fallback>
         </mc:AlternateContent>
       </w:r>
-    </w:p>
-    <w:p>
-      <w:pPr>
-        <w:spacing w:after="0" w:line="240" w:lineRule="auto"/>
-        <w:rPr>
-          <w:rFonts w:ascii="Times New Roman" w:eastAsia="Times New Roman" w:hAnsi="Times New Roman" w:cs="Times New Roman"/>
-          <w:sz w:val="24"/>
-          <w:szCs w:val="24"/>
-          <w:lang w:val="en-US" w:eastAsia="fr-FR"/>
-        </w:rPr>
-      </w:pPr>
     </w:p>
     <w:p>
       <w:pPr>
@@ -3484,6 +3712,119 @@
     </w:lvl>
   </w:abstractNum>
   <w:abstractNum w:abstractNumId="8" w15:restartNumberingAfterBreak="0">
+    <w:nsid w:val="58004BCF"/>
+    <w:multiLevelType w:val="hybridMultilevel"/>
+    <w:tmpl w:val="1658A2C6"/>
+    <w:lvl w:ilvl="0" w:tplc="040C0001">
+      <w:start w:val="1"/>
+      <w:numFmt w:val="bullet"/>
+      <w:lvlText w:val=""/>
+      <w:lvlJc w:val="left"/>
+      <w:pPr>
+        <w:ind w:left="769" w:hanging="360"/>
+      </w:pPr>
+      <w:rPr>
+        <w:rFonts w:ascii="Symbol" w:hAnsi="Symbol" w:hint="default"/>
+      </w:rPr>
+    </w:lvl>
+    <w:lvl w:ilvl="1" w:tplc="040C0003" w:tentative="1">
+      <w:start w:val="1"/>
+      <w:numFmt w:val="bullet"/>
+      <w:lvlText w:val="o"/>
+      <w:lvlJc w:val="left"/>
+      <w:pPr>
+        <w:ind w:left="1489" w:hanging="360"/>
+      </w:pPr>
+      <w:rPr>
+        <w:rFonts w:ascii="Courier New" w:hAnsi="Courier New" w:cs="Courier New" w:hint="default"/>
+      </w:rPr>
+    </w:lvl>
+    <w:lvl w:ilvl="2" w:tplc="040C0005" w:tentative="1">
+      <w:start w:val="1"/>
+      <w:numFmt w:val="bullet"/>
+      <w:lvlText w:val=""/>
+      <w:lvlJc w:val="left"/>
+      <w:pPr>
+        <w:ind w:left="2209" w:hanging="360"/>
+      </w:pPr>
+      <w:rPr>
+        <w:rFonts w:ascii="Wingdings" w:hAnsi="Wingdings" w:hint="default"/>
+      </w:rPr>
+    </w:lvl>
+    <w:lvl w:ilvl="3" w:tplc="040C0001" w:tentative="1">
+      <w:start w:val="1"/>
+      <w:numFmt w:val="bullet"/>
+      <w:lvlText w:val=""/>
+      <w:lvlJc w:val="left"/>
+      <w:pPr>
+        <w:ind w:left="2929" w:hanging="360"/>
+      </w:pPr>
+      <w:rPr>
+        <w:rFonts w:ascii="Symbol" w:hAnsi="Symbol" w:hint="default"/>
+      </w:rPr>
+    </w:lvl>
+    <w:lvl w:ilvl="4" w:tplc="040C0003" w:tentative="1">
+      <w:start w:val="1"/>
+      <w:numFmt w:val="bullet"/>
+      <w:lvlText w:val="o"/>
+      <w:lvlJc w:val="left"/>
+      <w:pPr>
+        <w:ind w:left="3649" w:hanging="360"/>
+      </w:pPr>
+      <w:rPr>
+        <w:rFonts w:ascii="Courier New" w:hAnsi="Courier New" w:cs="Courier New" w:hint="default"/>
+      </w:rPr>
+    </w:lvl>
+    <w:lvl w:ilvl="5" w:tplc="040C0005" w:tentative="1">
+      <w:start w:val="1"/>
+      <w:numFmt w:val="bullet"/>
+      <w:lvlText w:val=""/>
+      <w:lvlJc w:val="left"/>
+      <w:pPr>
+        <w:ind w:left="4369" w:hanging="360"/>
+      </w:pPr>
+      <w:rPr>
+        <w:rFonts w:ascii="Wingdings" w:hAnsi="Wingdings" w:hint="default"/>
+      </w:rPr>
+    </w:lvl>
+    <w:lvl w:ilvl="6" w:tplc="040C0001" w:tentative="1">
+      <w:start w:val="1"/>
+      <w:numFmt w:val="bullet"/>
+      <w:lvlText w:val=""/>
+      <w:lvlJc w:val="left"/>
+      <w:pPr>
+        <w:ind w:left="5089" w:hanging="360"/>
+      </w:pPr>
+      <w:rPr>
+        <w:rFonts w:ascii="Symbol" w:hAnsi="Symbol" w:hint="default"/>
+      </w:rPr>
+    </w:lvl>
+    <w:lvl w:ilvl="7" w:tplc="040C0003" w:tentative="1">
+      <w:start w:val="1"/>
+      <w:numFmt w:val="bullet"/>
+      <w:lvlText w:val="o"/>
+      <w:lvlJc w:val="left"/>
+      <w:pPr>
+        <w:ind w:left="5809" w:hanging="360"/>
+      </w:pPr>
+      <w:rPr>
+        <w:rFonts w:ascii="Courier New" w:hAnsi="Courier New" w:cs="Courier New" w:hint="default"/>
+      </w:rPr>
+    </w:lvl>
+    <w:lvl w:ilvl="8" w:tplc="040C0005" w:tentative="1">
+      <w:start w:val="1"/>
+      <w:numFmt w:val="bullet"/>
+      <w:lvlText w:val=""/>
+      <w:lvlJc w:val="left"/>
+      <w:pPr>
+        <w:ind w:left="6529" w:hanging="360"/>
+      </w:pPr>
+      <w:rPr>
+        <w:rFonts w:ascii="Wingdings" w:hAnsi="Wingdings" w:hint="default"/>
+      </w:rPr>
+    </w:lvl>
+  </w:abstractNum>
+  <w:abstractNum w:abstractNumId="9" w15:restartNumberingAfterBreak="0">
     <w:nsid w:val="5D4C7CA6"/>
     <w:multiLevelType w:val="multilevel"/>
     <w:tmpl w:val="68E468D0"/>
@@ -3648,7 +3989,7 @@
     <w:abstractNumId w:val="4"/>
   </w:num>
   <w:num w:numId="6">
-    <w:abstractNumId w:val="8"/>
+    <w:abstractNumId w:val="9"/>
   </w:num>
   <w:num w:numId="7">
     <w:abstractNumId w:val="2"/>
@@ -3658,6 +3999,9 @@
   </w:num>
   <w:num w:numId="9">
     <w:abstractNumId w:val="0"/>
+  </w:num>
+  <w:num w:numId="10">
+    <w:abstractNumId w:val="8"/>
   </w:num>
 </w:numbering>
 </file>
@@ -5031,7 +5375,7 @@
 </file>
 
 <file path=customXml/itemProps1.xml><?xml version="1.0" encoding="utf-8"?>
-<ds:datastoreItem xmlns:ds="http://schemas.openxmlformats.org/officeDocument/2006/customXml" ds:itemID="{E66BD42C-33EB-8243-A996-A83880960D59}">
+<ds:datastoreItem xmlns:ds="http://schemas.openxmlformats.org/officeDocument/2006/customXml" ds:itemID="{E795D759-3EE0-7B49-A0D7-555EE791CEC3}">
   <ds:schemaRefs>
     <ds:schemaRef ds:uri="http://schemas.openxmlformats.org/officeDocument/2006/bibliography"/>
   </ds:schemaRefs>

</xml_diff>